<commit_message>
changes to how MongoDB will be used
</commit_message>
<xml_diff>
--- a/portfolio/Development Environment.docx
+++ b/portfolio/Development Environment.docx
@@ -468,7 +468,7 @@
         <w:t xml:space="preserve">will be used </w:t>
       </w:r>
       <w:r>
-        <w:t>if a data store is needed</w:t>
+        <w:t>for persisting agent configuration information and for any knowledge base needs</w:t>
       </w:r>
       <w:r>
         <w:t xml:space="preserve">.  The Python module </w:t>
@@ -488,179 +488,167 @@
       <w:proofErr w:type="spellEnd"/>
       <w:r>
         <w:t>.</w:t>
+      </w:r>
+      <w:bookmarkStart w:id="0" w:name="_GoBack"/>
+      <w:bookmarkEnd w:id="0"/>
+      <w:r>
+        <w:t> </w:t>
       </w:r>
     </w:p>
     <w:p>
       <w:pPr>
-        <w:widowControl w:val="0"/>
-      </w:pPr>
-      <w:r>
-        <w:t> </w:t>
+        <w:pStyle w:val="Heading2"/>
+      </w:pPr>
+      <w:r>
+        <w:t>Testing</w:t>
       </w:r>
     </w:p>
     <w:p>
       <w:pPr>
-        <w:pStyle w:val="Heading2"/>
-      </w:pPr>
-      <w:r>
-        <w:t>Testing</w:t>
+        <w:widowControl w:val="0"/>
+      </w:pPr>
+      <w:r>
+        <w:t xml:space="preserve">For unit testing, </w:t>
+      </w:r>
+      <w:proofErr w:type="spellStart"/>
+      <w:r>
+        <w:t>PyUnit</w:t>
+      </w:r>
+      <w:proofErr w:type="spellEnd"/>
+      <w:r>
+        <w:t xml:space="preserve"> </w:t>
+      </w:r>
+      <w:r>
+        <w:t xml:space="preserve">the </w:t>
+      </w:r>
+      <w:proofErr w:type="spellStart"/>
+      <w:r>
+        <w:t>unittest</w:t>
+      </w:r>
+      <w:proofErr w:type="spellEnd"/>
+      <w:r>
+        <w:t xml:space="preserve"> module will be used.</w:t>
+      </w:r>
+      <w:r>
+        <w:t xml:space="preserve">  </w:t>
+      </w:r>
+      <w:r>
+        <w:t>If mock objects are needed,</w:t>
+      </w:r>
+      <w:r>
+        <w:t xml:space="preserve"> </w:t>
+      </w:r>
+      <w:proofErr w:type="spellStart"/>
+      <w:r>
+        <w:t>mockito</w:t>
+      </w:r>
+      <w:proofErr w:type="spellEnd"/>
+      <w:r>
+        <w:t>-python</w:t>
+      </w:r>
+      <w:r>
+        <w:t xml:space="preserve"> will be used.</w:t>
+      </w:r>
+      <w:r>
+        <w:t xml:space="preserve">  However, if </w:t>
+      </w:r>
+      <w:proofErr w:type="spellStart"/>
+      <w:r>
+        <w:t>mockito</w:t>
+      </w:r>
+      <w:proofErr w:type="spellEnd"/>
+      <w:r>
+        <w:t xml:space="preserve">-python proves to not be suitable, I’ll switch to Michael </w:t>
+      </w:r>
+      <w:proofErr w:type="spellStart"/>
+      <w:r>
+        <w:t>Foord’s</w:t>
+      </w:r>
+      <w:proofErr w:type="spellEnd"/>
+      <w:r>
+        <w:t xml:space="preserve"> </w:t>
+      </w:r>
+      <w:proofErr w:type="gramStart"/>
+      <w:r>
+        <w:t>Mock</w:t>
+      </w:r>
+      <w:proofErr w:type="gramEnd"/>
+      <w:r>
+        <w:t>.</w:t>
+      </w:r>
+      <w:r>
+        <w:t xml:space="preserve">  </w:t>
+      </w:r>
+      <w:proofErr w:type="spellStart"/>
+      <w:r>
+        <w:t>PyChecker</w:t>
+      </w:r>
+      <w:proofErr w:type="spellEnd"/>
+      <w:r>
+        <w:t xml:space="preserve"> </w:t>
+      </w:r>
+      <w:r>
+        <w:t>will be used for checking for typical errors, similar to C’s lint.</w:t>
+      </w:r>
+      <w:r>
+        <w:t xml:space="preserve">  To see </w:t>
+      </w:r>
+      <w:r>
+        <w:t>code coverage</w:t>
+      </w:r>
+      <w:r>
+        <w:t xml:space="preserve"> of unit tests</w:t>
+      </w:r>
+      <w:r>
+        <w:t xml:space="preserve">, </w:t>
+      </w:r>
+      <w:r>
+        <w:t xml:space="preserve">Ned </w:t>
+      </w:r>
+      <w:proofErr w:type="spellStart"/>
+      <w:r>
+        <w:t>Batchelder’s</w:t>
+      </w:r>
+      <w:proofErr w:type="spellEnd"/>
+      <w:r>
+        <w:t xml:space="preserve"> C</w:t>
+      </w:r>
+      <w:r>
+        <w:t>overage.py</w:t>
+      </w:r>
+      <w:r>
+        <w:t xml:space="preserve"> module will be used.</w:t>
+      </w:r>
+      <w:r>
+        <w:t xml:space="preserve">  </w:t>
+      </w:r>
+      <w:proofErr w:type="spellStart"/>
+      <w:r>
+        <w:t>PyMetrics</w:t>
+      </w:r>
+      <w:proofErr w:type="spellEnd"/>
+      <w:r>
+        <w:t xml:space="preserve"> will be used for code analysis, particularly </w:t>
+      </w:r>
+      <w:proofErr w:type="spellStart"/>
+      <w:r>
+        <w:t>cyclomatic</w:t>
+      </w:r>
+      <w:proofErr w:type="spellEnd"/>
+      <w:r>
+        <w:t xml:space="preserve"> complexity.</w:t>
       </w:r>
     </w:p>
     <w:p>
       <w:pPr>
-        <w:widowControl w:val="0"/>
-      </w:pPr>
-      <w:r>
-        <w:t xml:space="preserve">For unit testing, </w:t>
-      </w:r>
-      <w:proofErr w:type="spellStart"/>
-      <w:r>
-        <w:t>PyUnit</w:t>
-      </w:r>
-      <w:proofErr w:type="spellEnd"/>
-      <w:r>
-        <w:t xml:space="preserve"> </w:t>
-      </w:r>
-      <w:r>
-        <w:t xml:space="preserve">the </w:t>
-      </w:r>
-      <w:proofErr w:type="spellStart"/>
-      <w:r>
-        <w:t>unittest</w:t>
-      </w:r>
-      <w:proofErr w:type="spellEnd"/>
-      <w:r>
-        <w:t xml:space="preserve"> module will be used.</w:t>
-      </w:r>
-      <w:r>
-        <w:t xml:space="preserve">  </w:t>
-      </w:r>
-      <w:r>
-        <w:t>If mock objects are needed,</w:t>
-      </w:r>
-      <w:r>
-        <w:t xml:space="preserve"> </w:t>
-      </w:r>
-      <w:proofErr w:type="spellStart"/>
-      <w:r>
-        <w:t>mockito</w:t>
-      </w:r>
-      <w:proofErr w:type="spellEnd"/>
-      <w:r>
-        <w:t>-python</w:t>
-      </w:r>
-      <w:r>
-        <w:t xml:space="preserve"> will be used.</w:t>
-      </w:r>
-      <w:r>
-        <w:t xml:space="preserve">  However, if </w:t>
-      </w:r>
-      <w:proofErr w:type="spellStart"/>
-      <w:r>
-        <w:t>mockito</w:t>
-      </w:r>
-      <w:proofErr w:type="spellEnd"/>
-      <w:r>
-        <w:t xml:space="preserve">-python proves to not be suitable, I’ll switch to Michael </w:t>
-      </w:r>
-      <w:proofErr w:type="spellStart"/>
-      <w:r>
-        <w:t>Foord’s</w:t>
-      </w:r>
-      <w:proofErr w:type="spellEnd"/>
-      <w:r>
-        <w:t xml:space="preserve"> </w:t>
-      </w:r>
-      <w:proofErr w:type="gramStart"/>
-      <w:r>
-        <w:t>Mock</w:t>
-      </w:r>
-      <w:proofErr w:type="gramEnd"/>
-      <w:r>
-        <w:t>.</w:t>
-      </w:r>
-      <w:r>
-        <w:t xml:space="preserve">  </w:t>
-      </w:r>
-      <w:proofErr w:type="spellStart"/>
-      <w:r>
-        <w:t>PyChecker</w:t>
-      </w:r>
-      <w:proofErr w:type="spellEnd"/>
-      <w:r>
-        <w:t xml:space="preserve"> </w:t>
-      </w:r>
-      <w:r>
-        <w:t>will be used for checking for typical errors, similar to C’s lint.</w:t>
-      </w:r>
-      <w:r>
-        <w:t xml:space="preserve">  To see </w:t>
-      </w:r>
-      <w:r>
-        <w:t>code coverage</w:t>
-      </w:r>
-      <w:r>
-        <w:t xml:space="preserve"> of unit tests</w:t>
-      </w:r>
-      <w:r>
-        <w:t xml:space="preserve">, </w:t>
-      </w:r>
-      <w:r>
-        <w:t xml:space="preserve">Ned </w:t>
-      </w:r>
-      <w:proofErr w:type="spellStart"/>
-      <w:r>
-        <w:t>Batchelder’s</w:t>
-      </w:r>
-      <w:proofErr w:type="spellEnd"/>
-      <w:r>
-        <w:t xml:space="preserve"> C</w:t>
-      </w:r>
-      <w:r>
-        <w:t>overage.py</w:t>
-      </w:r>
-      <w:r>
-        <w:t xml:space="preserve"> module will be used.</w:t>
-      </w:r>
-      <w:r>
-        <w:t xml:space="preserve">  </w:t>
-      </w:r>
-      <w:proofErr w:type="spellStart"/>
-      <w:r>
-        <w:t>PyMetrics</w:t>
-      </w:r>
-      <w:proofErr w:type="spellEnd"/>
-      <w:r>
-        <w:t xml:space="preserve"> will be used</w:t>
-      </w:r>
-      <w:r>
-        <w:t xml:space="preserve"> for code analysis,</w:t>
-      </w:r>
-      <w:r>
-        <w:t xml:space="preserve"> particularly </w:t>
-      </w:r>
-      <w:proofErr w:type="spellStart"/>
-      <w:r>
-        <w:t>cyclomatic</w:t>
-      </w:r>
-      <w:proofErr w:type="spellEnd"/>
-      <w:r>
-        <w:t xml:space="preserve"> complexity</w:t>
-      </w:r>
-      <w:r>
-        <w:t>.</w:t>
+        <w:pStyle w:val="Heading2"/>
+      </w:pPr>
+      <w:r>
+        <w:t>Version Control</w:t>
       </w:r>
     </w:p>
     <w:p>
       <w:pPr>
-        <w:pStyle w:val="Heading2"/>
-      </w:pPr>
-      <w:r>
-        <w:t>Version Control</w:t>
-      </w:r>
-    </w:p>
-    <w:p>
-      <w:pPr>
         <w:widowControl w:val="0"/>
       </w:pPr>
       <w:r>
@@ -678,10 +666,7 @@
       </w:r>
       <w:proofErr w:type="spellEnd"/>
       <w:r>
-        <w:t xml:space="preserve"> will be used for all project documents.  That is, code and supporting portfolio documents will all be included in to the repository.  </w:t>
-      </w:r>
-      <w:r>
-        <w:t xml:space="preserve">I will update the </w:t>
+        <w:t xml:space="preserve"> will be used for all project documents.  That is, code and supporting portfolio documents will all be included in to the repository.  I will update the </w:t>
       </w:r>
       <w:proofErr w:type="spellStart"/>
       <w:r>
@@ -1064,10 +1049,8 @@
       <w:rPr>
         <w:noProof/>
       </w:rPr>
-      <w:t>2011-08-27 17:55</w:t>
+      <w:t>2011-08-29 22:27</w:t>
     </w:r>
-    <w:bookmarkStart w:id="0" w:name="_GoBack"/>
-    <w:bookmarkEnd w:id="0"/>
     <w:r>
       <w:fldChar w:fldCharType="end"/>
     </w:r>
@@ -6638,6 +6621,21 @@
 </file>
 
 <file path=customXml/item1.xml><?xml version="1.0" encoding="utf-8"?>
+<p:properties xmlns:p="http://schemas.microsoft.com/office/2006/metadata/properties" xmlns:xsi="http://www.w3.org/2001/XMLSchema-instance">
+  <documentManagement>
+    <ContentTypeId xmlns="http://schemas.microsoft.com/sharepoint/v3">0x0056BD8EAE6FAF36488DB4D7E32B557BC9</ContentTypeId>
+    <_SourceUrl xmlns="http://schemas.microsoft.com/sharepoint/v3" xsi:nil="true"/>
+    <AutoVersionDisabled xmlns="http://schemas.microsoft.com/sharepoint/v3">false</AutoVersionDisabled>
+    <ItemType xmlns="http://schemas.microsoft.com/sharepoint/v3">1</ItemType>
+    <Order xmlns="http://schemas.microsoft.com/sharepoint/v3" xsi:nil="true"/>
+    <_SharedFileIndex xmlns="http://schemas.microsoft.com/sharepoint/v3" xsi:nil="true"/>
+    <MetaInfo xmlns="http://schemas.microsoft.com/sharepoint/v3" xsi:nil="true"/>
+    <Description xmlns="http://schemas.microsoft.com/sharepoint/v3" xsi:nil="true"/>
+  </documentManagement>
+</p:properties>
+</file>
+
+<file path=customXml/item2.xml><?xml version="1.0" encoding="utf-8"?>
 <ct:contentTypeSchema xmlns:ct="http://schemas.microsoft.com/office/2006/metadata/contentType" xmlns:ma="http://schemas.microsoft.com/office/2006/metadata/properties/metaAttributes" ct:_="" ma:_="" ma:contentTypeName="_Docs_" ma:contentTypeID="0x0056BD8EAE6FAF36488DB4D7E32B557BC9" ma:contentTypeVersion="" ma:contentTypeDescription="" ma:contentTypeScope="" ma:versionID="b24a59f726d28f46a69a0a8240ee44ed">
   <xsd:schema xmlns:xsd="http://www.w3.org/2001/XMLSchema" xmlns:p="http://schemas.microsoft.com/office/2006/metadata/properties" xmlns:ns1="http://schemas.microsoft.com/sharepoint/v3" targetNamespace="http://schemas.microsoft.com/office/2006/metadata/properties" ma:root="true" ma:fieldsID="3e5d9eca856144ce6ca1da655f95619c" ns1:_="">
     <xsd:import namespace="http://schemas.microsoft.com/sharepoint/v3"/>
@@ -6991,26 +6989,20 @@
 </ct:contentTypeSchema>
 </file>
 
-<file path=customXml/item2.xml><?xml version="1.0" encoding="utf-8"?>
-<p:properties xmlns:p="http://schemas.microsoft.com/office/2006/metadata/properties" xmlns:xsi="http://www.w3.org/2001/XMLSchema-instance">
-  <documentManagement>
-    <ContentTypeId xmlns="http://schemas.microsoft.com/sharepoint/v3">0x0056BD8EAE6FAF36488DB4D7E32B557BC9</ContentTypeId>
-    <_SourceUrl xmlns="http://schemas.microsoft.com/sharepoint/v3" xsi:nil="true"/>
-    <AutoVersionDisabled xmlns="http://schemas.microsoft.com/sharepoint/v3">false</AutoVersionDisabled>
-    <ItemType xmlns="http://schemas.microsoft.com/sharepoint/v3">1</ItemType>
-    <Order xmlns="http://schemas.microsoft.com/sharepoint/v3" xsi:nil="true"/>
-    <_SharedFileIndex xmlns="http://schemas.microsoft.com/sharepoint/v3" xsi:nil="true"/>
-    <MetaInfo xmlns="http://schemas.microsoft.com/sharepoint/v3" xsi:nil="true"/>
-    <Description xmlns="http://schemas.microsoft.com/sharepoint/v3" xsi:nil="true"/>
-  </documentManagement>
-</p:properties>
-</file>
-
 <file path=customXml/item3.xml><?xml version="1.0" encoding="utf-8"?>
 <b:Sources xmlns:b="http://schemas.openxmlformats.org/officeDocument/2006/bibliography" xmlns="http://schemas.openxmlformats.org/officeDocument/2006/bibliography" SelectedStyle="\APA.XSL" StyleName="APA"/>
 </file>
 
 <file path=customXml/itemProps1.xml><?xml version="1.0" encoding="utf-8"?>
+<ds:datastoreItem xmlns:ds="http://schemas.openxmlformats.org/officeDocument/2006/customXml" ds:itemID="{42C760F5-DE4A-4ED6-8CB0-B54FEE6DCDF2}">
+  <ds:schemaRefs>
+    <ds:schemaRef ds:uri="http://schemas.microsoft.com/office/2006/metadata/properties"/>
+    <ds:schemaRef ds:uri="http://schemas.microsoft.com/sharepoint/v3"/>
+  </ds:schemaRefs>
+</ds:datastoreItem>
+</file>
+
+<file path=customXml/itemProps2.xml><?xml version="1.0" encoding="utf-8"?>
 <ds:datastoreItem xmlns:ds="http://schemas.openxmlformats.org/officeDocument/2006/customXml" ds:itemID="{C12AA6FC-2577-4BCB-865C-6D2F38D89CB3}">
   <ds:schemaRefs>
     <ds:schemaRef ds:uri="http://schemas.microsoft.com/office/2006/metadata/contentType"/>
@@ -7027,17 +7019,8 @@
 </ds:datastoreItem>
 </file>
 
-<file path=customXml/itemProps2.xml><?xml version="1.0" encoding="utf-8"?>
-<ds:datastoreItem xmlns:ds="http://schemas.openxmlformats.org/officeDocument/2006/customXml" ds:itemID="{42C760F5-DE4A-4ED6-8CB0-B54FEE6DCDF2}">
-  <ds:schemaRefs>
-    <ds:schemaRef ds:uri="http://schemas.microsoft.com/office/2006/metadata/properties"/>
-    <ds:schemaRef ds:uri="http://schemas.microsoft.com/sharepoint/v3"/>
-  </ds:schemaRefs>
-</ds:datastoreItem>
-</file>
-
 <file path=customXml/itemProps3.xml><?xml version="1.0" encoding="utf-8"?>
-<ds:datastoreItem xmlns:ds="http://schemas.openxmlformats.org/officeDocument/2006/customXml" ds:itemID="{8512A0AA-15FE-4F74-A2CB-4CBE68E83E25}">
+<ds:datastoreItem xmlns:ds="http://schemas.openxmlformats.org/officeDocument/2006/customXml" ds:itemID="{F07BA071-DFB7-45FC-A973-4600336984B3}">
   <ds:schemaRefs>
     <ds:schemaRef ds:uri="http://schemas.openxmlformats.org/officeDocument/2006/bibliography"/>
   </ds:schemaRefs>

</xml_diff>